<commit_message>
Ajustar readme y agregar docs - v2
</commit_message>
<xml_diff>
--- a/docs/Rubrica_Proyecto_Formulario_Rta.docx
+++ b/docs/Rubrica_Proyecto_Formulario_Rta.docx
@@ -301,16 +301,7 @@
           <w:szCs w:val="24"/>
           <w:lang w:val="es-ES"/>
         </w:rPr>
-        <w:t xml:space="preserve"> </w:t>
-      </w:r>
-      <w:r>
-        <w:rPr>
-          <w:rFonts w:ascii="Century Gothic" w:hAnsi="Century Gothic"/>
-          <w:sz w:val="24"/>
-          <w:szCs w:val="24"/>
-          <w:lang w:val="es-ES"/>
-        </w:rPr>
-        <w:t xml:space="preserve">5 para formularios y </w:t>
+        <w:t xml:space="preserve"> 5 para formularios y </w:t>
       </w:r>
       <w:proofErr w:type="spellStart"/>
       <w:r>
@@ -975,16 +966,7 @@
           <w:szCs w:val="24"/>
           <w:lang w:val="es-ES"/>
         </w:rPr>
-        <w:t>Diseño atractivo, barra de navegación fija, pie de pá</w:t>
-      </w:r>
-      <w:r>
-        <w:rPr>
-          <w:rFonts w:ascii="Century Gothic" w:hAnsi="Century Gothic"/>
-          <w:sz w:val="24"/>
-          <w:szCs w:val="24"/>
-          <w:lang w:val="es-ES"/>
-        </w:rPr>
-        <w:t>gina y navegación coherente.</w:t>
+        <w:t>Diseño atractivo, barra de navegación fija, pie de página y navegación coherente.</w:t>
       </w:r>
       <w:r>
         <w:rPr>
@@ -1371,7 +1353,376 @@
           <w:szCs w:val="24"/>
           <w:lang w:val="es-ES"/>
         </w:rPr>
-        <w:t>10. Entrega Completa</w:t>
+        <w:t>10</w:t>
+      </w:r>
+      <w:r>
+        <w:rPr>
+          <w:rFonts w:ascii="Century Gothic" w:hAnsi="Century Gothic"/>
+          <w:sz w:val="24"/>
+          <w:szCs w:val="24"/>
+          <w:lang w:val="es-ES"/>
+        </w:rPr>
+        <w:t xml:space="preserve">. </w:t>
+      </w:r>
+      <w:r>
+        <w:rPr>
+          <w:rFonts w:ascii="Century Gothic" w:hAnsi="Century Gothic"/>
+          <w:sz w:val="24"/>
+          <w:szCs w:val="24"/>
+          <w:lang w:val="es-ES"/>
+        </w:rPr>
+        <w:t>Formulario de crear registro</w:t>
+      </w:r>
+    </w:p>
+    <w:p>
+      <w:pPr>
+        <w:rPr>
+          <w:rFonts w:ascii="Century Gothic" w:hAnsi="Century Gothic"/>
+          <w:sz w:val="24"/>
+          <w:szCs w:val="24"/>
+          <w:lang w:val="es-ES"/>
+        </w:rPr>
+      </w:pPr>
+      <w:r>
+        <w:rPr>
+          <w:rFonts w:ascii="Century Gothic" w:hAnsi="Century Gothic"/>
+          <w:sz w:val="24"/>
+          <w:szCs w:val="24"/>
+          <w:lang w:val="es-ES"/>
+        </w:rPr>
+        <w:t>Interfaz de registrarse o crear registro con sus respectivos campos</w:t>
+      </w:r>
+    </w:p>
+    <w:p>
+      <w:pPr>
+        <w:rPr>
+          <w:rFonts w:ascii="Century Gothic" w:hAnsi="Century Gothic"/>
+          <w:sz w:val="24"/>
+          <w:szCs w:val="24"/>
+          <w:lang w:val="es-ES"/>
+        </w:rPr>
+      </w:pPr>
+      <w:r>
+        <w:rPr>
+          <w:noProof/>
+        </w:rPr>
+        <w:drawing>
+          <wp:inline distT="0" distB="0" distL="0" distR="0" wp14:anchorId="450BC393" wp14:editId="672AF82A">
+            <wp:extent cx="3009900" cy="3658875"/>
+            <wp:effectExtent l="0" t="0" r="0" b="0"/>
+            <wp:docPr id="2" name="Imagen 2"/>
+            <wp:cNvGraphicFramePr>
+              <a:graphicFrameLocks xmlns:a="http://schemas.openxmlformats.org/drawingml/2006/main" noChangeAspect="1"/>
+            </wp:cNvGraphicFramePr>
+            <a:graphic xmlns:a="http://schemas.openxmlformats.org/drawingml/2006/main">
+              <a:graphicData uri="http://schemas.openxmlformats.org/drawingml/2006/picture">
+                <pic:pic xmlns:pic="http://schemas.openxmlformats.org/drawingml/2006/picture">
+                  <pic:nvPicPr>
+                    <pic:cNvPr id="1" name=""/>
+                    <pic:cNvPicPr/>
+                  </pic:nvPicPr>
+                  <pic:blipFill rotWithShape="1">
+                    <a:blip r:embed="rId18"/>
+                    <a:srcRect l="29332" t="7754" r="30205" b="4797"/>
+                    <a:stretch/>
+                  </pic:blipFill>
+                  <pic:spPr bwMode="auto">
+                    <a:xfrm>
+                      <a:off x="0" y="0"/>
+                      <a:ext cx="3013988" cy="3663844"/>
+                    </a:xfrm>
+                    <a:prstGeom prst="rect">
+                      <a:avLst/>
+                    </a:prstGeom>
+                    <a:ln>
+                      <a:noFill/>
+                    </a:ln>
+                    <a:extLst>
+                      <a:ext uri="{53640926-AAD7-44D8-BBD7-CCE9431645EC}">
+                        <a14:shadowObscured xmlns:a14="http://schemas.microsoft.com/office/drawing/2010/main"/>
+                      </a:ext>
+                    </a:extLst>
+                  </pic:spPr>
+                </pic:pic>
+              </a:graphicData>
+            </a:graphic>
+          </wp:inline>
+        </w:drawing>
+      </w:r>
+    </w:p>
+    <w:p>
+      <w:pPr>
+        <w:pStyle w:val="Ttulo2"/>
+        <w:rPr>
+          <w:rFonts w:ascii="Century Gothic" w:hAnsi="Century Gothic"/>
+          <w:sz w:val="24"/>
+          <w:szCs w:val="24"/>
+          <w:lang w:val="es-ES"/>
+        </w:rPr>
+      </w:pPr>
+      <w:r>
+        <w:rPr>
+          <w:rFonts w:ascii="Century Gothic" w:hAnsi="Century Gothic"/>
+          <w:sz w:val="24"/>
+          <w:szCs w:val="24"/>
+          <w:lang w:val="es-ES"/>
+        </w:rPr>
+        <w:lastRenderedPageBreak/>
+        <w:t>11. Implementación del readme.md</w:t>
+      </w:r>
+    </w:p>
+    <w:p>
+      <w:pPr>
+        <w:rPr>
+          <w:rFonts w:ascii="Century Gothic" w:hAnsi="Century Gothic"/>
+          <w:sz w:val="24"/>
+          <w:szCs w:val="24"/>
+          <w:lang w:val="es-ES"/>
+        </w:rPr>
+      </w:pPr>
+      <w:r>
+        <w:rPr>
+          <w:rFonts w:ascii="Century Gothic" w:hAnsi="Century Gothic"/>
+          <w:sz w:val="24"/>
+          <w:szCs w:val="24"/>
+          <w:lang w:val="es-ES"/>
+        </w:rPr>
+        <w:t xml:space="preserve">Subir captura del código del </w:t>
+      </w:r>
+      <w:proofErr w:type="spellStart"/>
+      <w:r>
+        <w:rPr>
+          <w:rFonts w:ascii="Century Gothic" w:hAnsi="Century Gothic"/>
+          <w:sz w:val="24"/>
+          <w:szCs w:val="24"/>
+          <w:lang w:val="es-ES"/>
+        </w:rPr>
+        <w:t>readme</w:t>
+      </w:r>
+      <w:proofErr w:type="spellEnd"/>
+      <w:r>
+        <w:rPr>
+          <w:rFonts w:ascii="Century Gothic" w:hAnsi="Century Gothic"/>
+          <w:sz w:val="24"/>
+          <w:szCs w:val="24"/>
+          <w:lang w:val="es-ES"/>
+        </w:rPr>
+        <w:t xml:space="preserve"> con </w:t>
+      </w:r>
+      <w:proofErr w:type="spellStart"/>
+      <w:r>
+        <w:rPr>
+          <w:rFonts w:ascii="Century Gothic" w:hAnsi="Century Gothic"/>
+          <w:sz w:val="24"/>
+          <w:szCs w:val="24"/>
+          <w:lang w:val="es-ES"/>
+        </w:rPr>
+        <w:t>markdown</w:t>
+      </w:r>
+      <w:proofErr w:type="spellEnd"/>
+      <w:r>
+        <w:rPr>
+          <w:rFonts w:ascii="Century Gothic" w:hAnsi="Century Gothic"/>
+          <w:sz w:val="24"/>
+          <w:szCs w:val="24"/>
+          <w:lang w:val="es-ES"/>
+        </w:rPr>
+        <w:t xml:space="preserve"> y captura del </w:t>
+      </w:r>
+      <w:proofErr w:type="spellStart"/>
+      <w:r>
+        <w:rPr>
+          <w:rFonts w:ascii="Century Gothic" w:hAnsi="Century Gothic"/>
+          <w:sz w:val="24"/>
+          <w:szCs w:val="24"/>
+          <w:lang w:val="es-ES"/>
+        </w:rPr>
+        <w:t>readme</w:t>
+      </w:r>
+      <w:proofErr w:type="spellEnd"/>
+      <w:r>
+        <w:rPr>
+          <w:rFonts w:ascii="Century Gothic" w:hAnsi="Century Gothic"/>
+          <w:sz w:val="24"/>
+          <w:szCs w:val="24"/>
+          <w:lang w:val="es-ES"/>
+        </w:rPr>
+        <w:t xml:space="preserve"> en GitHub.</w:t>
+      </w:r>
+    </w:p>
+    <w:p>
+      <w:pPr>
+        <w:rPr>
+          <w:rFonts w:ascii="Century Gothic" w:hAnsi="Century Gothic"/>
+          <w:sz w:val="24"/>
+          <w:szCs w:val="24"/>
+          <w:lang w:val="es-ES"/>
+        </w:rPr>
+      </w:pPr>
+      <w:r>
+        <w:rPr>
+          <w:noProof/>
+        </w:rPr>
+        <w:drawing>
+          <wp:inline distT="0" distB="0" distL="0" distR="0" wp14:anchorId="205FA4AF" wp14:editId="4E4422E0">
+            <wp:extent cx="6332220" cy="2905125"/>
+            <wp:effectExtent l="0" t="0" r="0" b="9525"/>
+            <wp:docPr id="3" name="Imagen 3"/>
+            <wp:cNvGraphicFramePr>
+              <a:graphicFrameLocks xmlns:a="http://schemas.openxmlformats.org/drawingml/2006/main" noChangeAspect="1"/>
+            </wp:cNvGraphicFramePr>
+            <a:graphic xmlns:a="http://schemas.openxmlformats.org/drawingml/2006/main">
+              <a:graphicData uri="http://schemas.openxmlformats.org/drawingml/2006/picture">
+                <pic:pic xmlns:pic="http://schemas.openxmlformats.org/drawingml/2006/picture">
+                  <pic:nvPicPr>
+                    <pic:cNvPr id="1" name=""/>
+                    <pic:cNvPicPr/>
+                  </pic:nvPicPr>
+                  <pic:blipFill rotWithShape="1">
+                    <a:blip r:embed="rId19"/>
+                    <a:srcRect b="15309"/>
+                    <a:stretch/>
+                  </pic:blipFill>
+                  <pic:spPr bwMode="auto">
+                    <a:xfrm>
+                      <a:off x="0" y="0"/>
+                      <a:ext cx="6332220" cy="2905125"/>
+                    </a:xfrm>
+                    <a:prstGeom prst="rect">
+                      <a:avLst/>
+                    </a:prstGeom>
+                    <a:ln>
+                      <a:noFill/>
+                    </a:ln>
+                    <a:extLst>
+                      <a:ext uri="{53640926-AAD7-44D8-BBD7-CCE9431645EC}">
+                        <a14:shadowObscured xmlns:a14="http://schemas.microsoft.com/office/drawing/2010/main"/>
+                      </a:ext>
+                    </a:extLst>
+                  </pic:spPr>
+                </pic:pic>
+              </a:graphicData>
+            </a:graphic>
+          </wp:inline>
+        </w:drawing>
+      </w:r>
+    </w:p>
+    <w:p>
+      <w:pPr>
+        <w:rPr>
+          <w:rFonts w:ascii="Century Gothic" w:hAnsi="Century Gothic"/>
+          <w:sz w:val="24"/>
+          <w:szCs w:val="24"/>
+          <w:lang w:val="es-ES"/>
+        </w:rPr>
+      </w:pPr>
+      <w:r>
+        <w:rPr>
+          <w:noProof/>
+        </w:rPr>
+        <w:drawing>
+          <wp:inline distT="0" distB="0" distL="0" distR="0" wp14:anchorId="37B9EE23" wp14:editId="214ECA9E">
+            <wp:extent cx="6332220" cy="3430270"/>
+            <wp:effectExtent l="0" t="0" r="0" b="0"/>
+            <wp:docPr id="8" name="Imagen 8"/>
+            <wp:cNvGraphicFramePr>
+              <a:graphicFrameLocks xmlns:a="http://schemas.openxmlformats.org/drawingml/2006/main" noChangeAspect="1"/>
+            </wp:cNvGraphicFramePr>
+            <a:graphic xmlns:a="http://schemas.openxmlformats.org/drawingml/2006/main">
+              <a:graphicData uri="http://schemas.openxmlformats.org/drawingml/2006/picture">
+                <pic:pic xmlns:pic="http://schemas.openxmlformats.org/drawingml/2006/picture">
+                  <pic:nvPicPr>
+                    <pic:cNvPr id="1" name=""/>
+                    <pic:cNvPicPr/>
+                  </pic:nvPicPr>
+                  <pic:blipFill>
+                    <a:blip r:embed="rId20"/>
+                    <a:stretch>
+                      <a:fillRect/>
+                    </a:stretch>
+                  </pic:blipFill>
+                  <pic:spPr>
+                    <a:xfrm>
+                      <a:off x="0" y="0"/>
+                      <a:ext cx="6332220" cy="3430270"/>
+                    </a:xfrm>
+                    <a:prstGeom prst="rect">
+                      <a:avLst/>
+                    </a:prstGeom>
+                  </pic:spPr>
+                </pic:pic>
+              </a:graphicData>
+            </a:graphic>
+          </wp:inline>
+        </w:drawing>
+      </w:r>
+    </w:p>
+    <w:p>
+      <w:pPr>
+        <w:pStyle w:val="Ttulo2"/>
+        <w:rPr>
+          <w:rFonts w:ascii="Century Gothic" w:hAnsi="Century Gothic"/>
+          <w:sz w:val="24"/>
+          <w:szCs w:val="24"/>
+          <w:lang w:val="es-ES"/>
+        </w:rPr>
+      </w:pPr>
+      <w:r>
+        <w:rPr>
+          <w:rFonts w:ascii="Century Gothic" w:hAnsi="Century Gothic"/>
+          <w:sz w:val="24"/>
+          <w:szCs w:val="24"/>
+          <w:lang w:val="es-ES"/>
+        </w:rPr>
+        <w:t>12</w:t>
+      </w:r>
+      <w:r>
+        <w:rPr>
+          <w:rFonts w:ascii="Century Gothic" w:hAnsi="Century Gothic"/>
+          <w:sz w:val="24"/>
+          <w:szCs w:val="24"/>
+          <w:lang w:val="es-ES"/>
+        </w:rPr>
+        <w:t>. Entrega Completa</w:t>
+      </w:r>
+    </w:p>
+    <w:p>
+      <w:pPr>
+        <w:rPr>
+          <w:rFonts w:ascii="Century Gothic" w:hAnsi="Century Gothic"/>
+          <w:sz w:val="24"/>
+          <w:szCs w:val="24"/>
+          <w:lang w:val="es-ES"/>
+        </w:rPr>
+      </w:pPr>
+      <w:r>
+        <w:rPr>
+          <w:rFonts w:ascii="Century Gothic" w:hAnsi="Century Gothic"/>
+          <w:sz w:val="24"/>
+          <w:szCs w:val="24"/>
+          <w:lang w:val="es-ES"/>
+        </w:rPr>
+        <w:t xml:space="preserve">Envío del link del repositorio y de GitHub </w:t>
+      </w:r>
+      <w:proofErr w:type="spellStart"/>
+      <w:r>
+        <w:rPr>
+          <w:rFonts w:ascii="Century Gothic" w:hAnsi="Century Gothic"/>
+          <w:sz w:val="24"/>
+          <w:szCs w:val="24"/>
+          <w:lang w:val="es-ES"/>
+        </w:rPr>
+        <w:t>Pages</w:t>
+      </w:r>
+      <w:proofErr w:type="spellEnd"/>
+      <w:r>
+        <w:rPr>
+          <w:rFonts w:ascii="Century Gothic" w:hAnsi="Century Gothic"/>
+          <w:sz w:val="24"/>
+          <w:szCs w:val="24"/>
+          <w:lang w:val="es-ES"/>
+        </w:rPr>
+        <w:t xml:space="preserve"> (ambos funcionales).</w:t>
       </w:r>
     </w:p>
     <w:p>
@@ -1388,8 +1739,6 @@
           <w:lang w:val="es-ES"/>
         </w:rPr>
       </w:pPr>
-      <w:bookmarkStart w:id="0" w:name="_GoBack"/>
-      <w:bookmarkEnd w:id="0"/>
       <w:r>
         <w:rPr>
           <w:rFonts w:ascii="Century Gothic" w:hAnsi="Century Gothic"/>
@@ -1399,7 +1748,7 @@
         </w:rPr>
         <w:t xml:space="preserve">Repositorio GitHub: </w:t>
       </w:r>
-      <w:hyperlink r:id="rId18" w:history="1">
+      <w:hyperlink r:id="rId21" w:history="1">
         <w:r>
           <w:rPr>
             <w:rStyle w:val="Hipervnculo"/>
@@ -1433,7 +1782,7 @@
         </w:rPr>
         <w:t xml:space="preserve">GitHub Pages: </w:t>
       </w:r>
-      <w:hyperlink r:id="rId19" w:history="1">
+      <w:hyperlink r:id="rId22" w:history="1">
         <w:r>
           <w:rPr>
             <w:rStyle w:val="Hipervnculo"/>
@@ -1444,16 +1793,8 @@
           <w:t>https://wilderduarte.github.io/MinTicProgInter/</w:t>
         </w:r>
       </w:hyperlink>
-    </w:p>
-    <w:p>
-      <w:pPr>
-        <w:pStyle w:val="Prrafodelista"/>
-        <w:rPr>
-          <w:rFonts w:ascii="Century Gothic" w:hAnsi="Century Gothic"/>
-          <w:sz w:val="24"/>
-          <w:szCs w:val="24"/>
-        </w:rPr>
-      </w:pPr>
+      <w:bookmarkStart w:id="0" w:name="_GoBack"/>
+      <w:bookmarkEnd w:id="0"/>
     </w:p>
     <w:sectPr>
       <w:pgSz w:w="12240" w:h="15840" w:code="1"/>
@@ -2614,6 +2955,7 @@
   <w:style w:type="character" w:default="1" w:styleId="Fuentedeprrafopredeter">
     <w:name w:val="Default Paragraph Font"/>
     <w:uiPriority w:val="1"/>
+    <w:semiHidden/>
     <w:unhideWhenUsed/>
   </w:style>
   <w:style w:type="table" w:default="1" w:styleId="Tablanormal">
@@ -13729,7 +14071,7 @@
 </file>
 
 <file path=customXml/itemProps1.xml><?xml version="1.0" encoding="utf-8"?>
-<ds:datastoreItem xmlns:ds="http://schemas.openxmlformats.org/officeDocument/2006/customXml" ds:itemID="{E394DFB7-BAB1-47A6-BDDD-4B75BCB33317}">
+<ds:datastoreItem xmlns:ds="http://schemas.openxmlformats.org/officeDocument/2006/customXml" ds:itemID="{E12AFADC-B45D-4A86-AC78-9F7580E94CEF}">
   <ds:schemaRefs>
     <ds:schemaRef ds:uri="http://schemas.openxmlformats.org/officeDocument/2006/bibliography"/>
   </ds:schemaRefs>

</xml_diff>